<commit_message>
verduidelijking in de uitwerking toegevoegd
</commit_message>
<xml_diff>
--- a/docu/Boommethode.docx
+++ b/docu/Boommethode.docx
@@ -99,6 +99,9 @@
     <w:p/>
     <w:p>
       <w:r>
+        <w:rPr>
+          <w:noProof/>
+        </w:rPr>
         <w:drawing>
           <wp:anchor distT="0" distB="0" distL="114300" distR="114300" simplePos="0" relativeHeight="251662336" behindDoc="1" locked="0" layoutInCell="1" allowOverlap="1" wp14:anchorId="2F398BFC" wp14:editId="6AE521C5">
             <wp:simplePos x="0" y="0"/>
@@ -455,6 +458,7 @@
         </w:rPr>
         <w:t> </w:t>
       </w:r>
+      <w:proofErr w:type="gramStart"/>
       <w:r>
         <w:rPr>
           <w:rStyle w:val="mjxassistivemathml"/>
@@ -469,7 +473,15 @@
           <w:rFonts w:cstheme="minorHAnsi"/>
           <w:shd w:val="clear" w:color="auto" w:fill="FFFFFF"/>
         </w:rPr>
-        <w:t>((r → p) </w:t>
+        <w:t>(</w:t>
+      </w:r>
+      <w:proofErr w:type="gramEnd"/>
+      <w:r>
+        <w:rPr>
+          <w:rFonts w:cstheme="minorHAnsi"/>
+          <w:shd w:val="clear" w:color="auto" w:fill="FFFFFF"/>
+        </w:rPr>
+        <w:t>(r → p) </w:t>
       </w:r>
       <w:r>
         <w:rPr>
@@ -499,15 +511,9 @@
           <w:rFonts w:cstheme="minorHAnsi"/>
           <w:shd w:val="clear" w:color="auto" w:fill="FFFFFF"/>
         </w:rPr>
-        <w:t xml:space="preserve"> r))</w:t>
-      </w:r>
-      <w:r>
-        <w:rPr>
-          <w:rFonts w:cstheme="minorHAnsi"/>
-          <w:shd w:val="clear" w:color="auto" w:fill="FFFFFF"/>
-        </w:rPr>
-        <w:t xml:space="preserve">. In andere woorden; </w:t>
-      </w:r>
+        <w:t xml:space="preserve"> r)). In andere woorden; </w:t>
+      </w:r>
+      <w:proofErr w:type="gramStart"/>
       <w:r>
         <w:rPr>
           <w:rStyle w:val="mjxassistivemathml"/>
@@ -522,7 +528,15 @@
           <w:rFonts w:cstheme="minorHAnsi"/>
           <w:shd w:val="clear" w:color="auto" w:fill="FFFFFF"/>
         </w:rPr>
-        <w:t>((r → p) </w:t>
+        <w:t>(</w:t>
+      </w:r>
+      <w:proofErr w:type="gramEnd"/>
+      <w:r>
+        <w:rPr>
+          <w:rFonts w:cstheme="minorHAnsi"/>
+          <w:shd w:val="clear" w:color="auto" w:fill="FFFFFF"/>
+        </w:rPr>
+        <w:t>(r → p) </w:t>
       </w:r>
       <w:r>
         <w:rPr>
@@ -580,14 +594,7 @@
           <w:rFonts w:cstheme="minorHAnsi"/>
           <w:shd w:val="clear" w:color="auto" w:fill="FFFFFF"/>
         </w:rPr>
-        <w:t xml:space="preserve"> r</w:t>
-      </w:r>
-      <w:r>
-        <w:rPr>
-          <w:rFonts w:cstheme="minorHAnsi"/>
-          <w:shd w:val="clear" w:color="auto" w:fill="FFFFFF"/>
-        </w:rPr>
-        <w:t>.</w:t>
+        <w:t xml:space="preserve"> r.</w:t>
       </w:r>
       <w:r>
         <w:rPr>
@@ -730,6 +737,7 @@
         </w:rPr>
         <w:t xml:space="preserve"> r een logisch gevolg is van </w:t>
       </w:r>
+      <w:proofErr w:type="gramStart"/>
       <w:r>
         <w:rPr>
           <w:rStyle w:val="mjxassistivemathml"/>
@@ -744,7 +752,15 @@
           <w:rFonts w:cstheme="minorHAnsi"/>
           <w:shd w:val="clear" w:color="auto" w:fill="FFFFFF"/>
         </w:rPr>
-        <w:t>((r → p) </w:t>
+        <w:t>(</w:t>
+      </w:r>
+      <w:proofErr w:type="gramEnd"/>
+      <w:r>
+        <w:rPr>
+          <w:rFonts w:cstheme="minorHAnsi"/>
+          <w:shd w:val="clear" w:color="auto" w:fill="FFFFFF"/>
+        </w:rPr>
+        <w:t>(r → p) </w:t>
       </w:r>
       <w:r>
         <w:rPr>
@@ -892,6 +908,7 @@
         </w:rPr>
         <w:t> </w:t>
       </w:r>
+      <w:proofErr w:type="gramStart"/>
       <w:r>
         <w:rPr>
           <w:rStyle w:val="mjxassistivemathml"/>
@@ -910,7 +927,17 @@
           <w:bCs/>
           <w:shd w:val="clear" w:color="auto" w:fill="FFFFFF"/>
         </w:rPr>
-        <w:t>((r → p) </w:t>
+        <w:t>(</w:t>
+      </w:r>
+      <w:proofErr w:type="gramEnd"/>
+      <w:r>
+        <w:rPr>
+          <w:rFonts w:cstheme="minorHAnsi"/>
+          <w:b/>
+          <w:bCs/>
+          <w:shd w:val="clear" w:color="auto" w:fill="FFFFFF"/>
+        </w:rPr>
+        <w:t>(r → p) </w:t>
       </w:r>
       <w:r>
         <w:rPr>
@@ -1112,6 +1139,7 @@
         </w:rPr>
         <w:tab/>
       </w:r>
+      <w:proofErr w:type="gramStart"/>
       <w:r>
         <w:rPr>
           <w:rStyle w:val="mjxassistivemathml"/>
@@ -1126,7 +1154,15 @@
           <w:rFonts w:cstheme="minorHAnsi"/>
           <w:shd w:val="clear" w:color="auto" w:fill="FFFFFF"/>
         </w:rPr>
-        <w:t>((r → p) </w:t>
+        <w:t>(</w:t>
+      </w:r>
+      <w:proofErr w:type="gramEnd"/>
+      <w:r>
+        <w:rPr>
+          <w:rFonts w:cstheme="minorHAnsi"/>
+          <w:shd w:val="clear" w:color="auto" w:fill="FFFFFF"/>
+        </w:rPr>
+        <w:t>(r → p) </w:t>
       </w:r>
       <w:r>
         <w:rPr>
@@ -1214,21 +1250,7 @@
           <w:i/>
           <w:iCs/>
         </w:rPr>
-        <w:t>P</w:t>
-      </w:r>
-      <w:r>
-        <w:rPr>
-          <w:i/>
-          <w:iCs/>
-        </w:rPr>
-        <w:t>remisse</w:t>
-      </w:r>
-      <w:r>
-        <w:rPr>
-          <w:i/>
-          <w:iCs/>
-        </w:rPr>
-        <w:t xml:space="preserve"> </w:t>
+        <w:t xml:space="preserve">Premisse </w:t>
       </w:r>
       <w:r>
         <w:rPr>
@@ -1781,14 +1803,7 @@
           <w:rFonts w:ascii="Cambria Math" w:hAnsi="Cambria Math" w:cs="Cambria Math"/>
           <w:shd w:val="clear" w:color="auto" w:fill="FFFFFF"/>
         </w:rPr>
-        <w:t xml:space="preserve">-regel op </w:t>
-      </w:r>
-      <w:r>
-        <w:rPr>
-          <w:rFonts w:ascii="Cambria Math" w:hAnsi="Cambria Math" w:cs="Cambria Math"/>
-          <w:shd w:val="clear" w:color="auto" w:fill="FFFFFF"/>
-        </w:rPr>
-        <w:t>3</w:t>
+        <w:t>-regel op 3</w:t>
       </w:r>
       <w:r>
         <w:rPr>
@@ -1909,14 +1924,7 @@
           <w:rFonts w:ascii="Cambria Math" w:hAnsi="Cambria Math" w:cs="Cambria Math"/>
           <w:shd w:val="clear" w:color="auto" w:fill="FFFFFF"/>
         </w:rPr>
-        <w:t xml:space="preserve">-regel op </w:t>
-      </w:r>
-      <w:r>
-        <w:rPr>
-          <w:rFonts w:ascii="Cambria Math" w:hAnsi="Cambria Math" w:cs="Cambria Math"/>
-          <w:shd w:val="clear" w:color="auto" w:fill="FFFFFF"/>
-        </w:rPr>
-        <w:t>3</w:t>
+        <w:t>-regel op 3</w:t>
       </w:r>
       <w:r>
         <w:rPr>
@@ -2051,14 +2059,7 @@
           <w:rFonts w:ascii="Cambria Math" w:hAnsi="Cambria Math" w:cs="Cambria Math"/>
           <w:shd w:val="clear" w:color="auto" w:fill="FFFFFF"/>
         </w:rPr>
-        <w:t xml:space="preserve">regel op </w:t>
-      </w:r>
-      <w:r>
-        <w:rPr>
-          <w:rFonts w:ascii="Cambria Math" w:hAnsi="Cambria Math" w:cs="Cambria Math"/>
-          <w:shd w:val="clear" w:color="auto" w:fill="FFFFFF"/>
-        </w:rPr>
-        <w:t>5</w:t>
+        <w:t>regel op 5</w:t>
       </w:r>
       <w:r>
         <w:rPr>
@@ -2197,14 +2198,7 @@
           <w:rFonts w:ascii="Cambria Math" w:hAnsi="Cambria Math" w:cs="Cambria Math"/>
           <w:shd w:val="clear" w:color="auto" w:fill="FFFFFF"/>
         </w:rPr>
-        <w:t xml:space="preserve">-regel op </w:t>
-      </w:r>
-      <w:r>
-        <w:rPr>
-          <w:rFonts w:ascii="Cambria Math" w:hAnsi="Cambria Math" w:cs="Cambria Math"/>
-          <w:shd w:val="clear" w:color="auto" w:fill="FFFFFF"/>
-        </w:rPr>
-        <w:t>6</w:t>
+        <w:t>-regel op 6</w:t>
       </w:r>
       <w:r>
         <w:rPr>
@@ -2302,14 +2296,7 @@
           <w:rFonts w:ascii="Cambria Math" w:hAnsi="Cambria Math" w:cs="Cambria Math"/>
           <w:shd w:val="clear" w:color="auto" w:fill="FFFFFF"/>
         </w:rPr>
-        <w:t xml:space="preserve">-regel op </w:t>
-      </w:r>
-      <w:r>
-        <w:rPr>
-          <w:rFonts w:ascii="Cambria Math" w:hAnsi="Cambria Math" w:cs="Cambria Math"/>
-          <w:shd w:val="clear" w:color="auto" w:fill="FFFFFF"/>
-        </w:rPr>
-        <w:t>7</w:t>
+        <w:t>-regel op 7</w:t>
       </w:r>
       <w:r>
         <w:rPr>
@@ -2416,14 +2403,7 @@
           <w:rFonts w:ascii="Cambria Math" w:hAnsi="Cambria Math" w:cs="Cambria Math"/>
           <w:shd w:val="clear" w:color="auto" w:fill="FFFFFF"/>
         </w:rPr>
-        <w:t xml:space="preserve">-regel op </w:t>
-      </w:r>
-      <w:r>
-        <w:rPr>
-          <w:rFonts w:ascii="Cambria Math" w:hAnsi="Cambria Math" w:cs="Cambria Math"/>
-          <w:shd w:val="clear" w:color="auto" w:fill="FFFFFF"/>
-        </w:rPr>
-        <w:t>7</w:t>
+        <w:t>-regel op 7</w:t>
       </w:r>
     </w:p>
     <w:p>
@@ -2643,7 +2623,23 @@
           <w:shd w:val="clear" w:color="auto" w:fill="FFFFFF"/>
         </w:rPr>
         <w:tab/>
-        <w:t xml:space="preserve">      / (8) \           \</w:t>
+        <w:t xml:space="preserve">    </w:t>
+      </w:r>
+      <w:proofErr w:type="gramStart"/>
+      <w:r>
+        <w:rPr>
+          <w:rFonts w:cstheme="minorHAnsi"/>
+          <w:shd w:val="clear" w:color="auto" w:fill="FFFFFF"/>
+        </w:rPr>
+        <w:t xml:space="preserve">  /</w:t>
+      </w:r>
+      <w:proofErr w:type="gramEnd"/>
+      <w:r>
+        <w:rPr>
+          <w:rFonts w:cstheme="minorHAnsi"/>
+          <w:shd w:val="clear" w:color="auto" w:fill="FFFFFF"/>
+        </w:rPr>
+        <w:t xml:space="preserve"> (8) \           \</w:t>
       </w:r>
       <w:r>
         <w:rPr>
@@ -2962,25 +2958,7 @@
           <w:bCs/>
           <w:shd w:val="clear" w:color="auto" w:fill="FFFFFF"/>
         </w:rPr>
-        <w:t xml:space="preserve">X(9, </w:t>
-      </w:r>
-      <w:r>
-        <w:rPr>
-          <w:rFonts w:ascii="Cambria Math" w:hAnsi="Cambria Math" w:cs="Cambria Math"/>
-          <w:b/>
-          <w:bCs/>
-          <w:shd w:val="clear" w:color="auto" w:fill="FFFFFF"/>
-        </w:rPr>
-        <w:t>14</w:t>
-      </w:r>
-      <w:r>
-        <w:rPr>
-          <w:rFonts w:ascii="Cambria Math" w:hAnsi="Cambria Math" w:cs="Cambria Math"/>
-          <w:b/>
-          <w:bCs/>
-          <w:shd w:val="clear" w:color="auto" w:fill="FFFFFF"/>
-        </w:rPr>
-        <w:t>)</w:t>
+        <w:t>X(9, 14)</w:t>
       </w:r>
       <w:r>
         <w:rPr>
@@ -2996,21 +2974,7 @@
           <w:rFonts w:cstheme="minorHAnsi"/>
           <w:shd w:val="clear" w:color="auto" w:fill="FFFFFF"/>
         </w:rPr>
-        <w:t>1</w:t>
-      </w:r>
-      <w:r>
-        <w:rPr>
-          <w:rFonts w:cstheme="minorHAnsi"/>
-          <w:shd w:val="clear" w:color="auto" w:fill="FFFFFF"/>
-        </w:rPr>
-        <w:t>8</w:t>
-      </w:r>
-      <w:r>
-        <w:rPr>
-          <w:rFonts w:cstheme="minorHAnsi"/>
-          <w:shd w:val="clear" w:color="auto" w:fill="FFFFFF"/>
-        </w:rPr>
-        <w:t>)</w:t>
+        <w:t>18)</w:t>
       </w:r>
       <w:r>
         <w:rPr>
@@ -3200,7 +3164,15 @@
         <w:t>Het logisch gevolg is</w:t>
       </w:r>
       <w:r>
-        <w:t xml:space="preserve"> derhalve </w:t>
+        <w:t xml:space="preserve"> </w:t>
+      </w:r>
+      <w:proofErr w:type="gramStart"/>
+      <w:r>
+        <w:t>derhalve</w:t>
+      </w:r>
+      <w:proofErr w:type="gramEnd"/>
+      <w:r>
+        <w:t xml:space="preserve"> </w:t>
       </w:r>
       <w:r>
         <w:rPr>
@@ -3252,14 +3224,7 @@
           <w:b/>
           <w:bCs/>
         </w:rPr>
-        <w:t>r</w:t>
-      </w:r>
-      <w:r>
-        <w:rPr>
-          <w:b/>
-          <w:bCs/>
-        </w:rPr>
-        <w:t xml:space="preserve"> = 1</w:t>
+        <w:t>r = 1</w:t>
       </w:r>
       <w:r>
         <w:rPr>
@@ -3286,17 +3251,28 @@
           <w:bCs/>
           <w:shd w:val="clear" w:color="auto" w:fill="FFFFFF"/>
         </w:rPr>
-        <w:t>p</w:t>
-      </w:r>
-      <w:r>
-        <w:rPr>
-          <w:rFonts w:cstheme="minorHAnsi"/>
-          <w:b/>
-          <w:bCs/>
-          <w:shd w:val="clear" w:color="auto" w:fill="FFFFFF"/>
-        </w:rPr>
-        <w:t xml:space="preserve"> = 1</w:t>
-      </w:r>
+        <w:t xml:space="preserve">p = </w:t>
+      </w:r>
+      <w:proofErr w:type="gramStart"/>
+      <w:r>
+        <w:rPr>
+          <w:rFonts w:cstheme="minorHAnsi"/>
+          <w:b/>
+          <w:bCs/>
+          <w:shd w:val="clear" w:color="auto" w:fill="FFFFFF"/>
+        </w:rPr>
+        <w:t xml:space="preserve">1 </w:t>
+      </w:r>
+      <w:r>
+        <w:rPr>
+          <w:rFonts w:cstheme="minorHAnsi"/>
+          <w:b/>
+          <w:bCs/>
+          <w:shd w:val="clear" w:color="auto" w:fill="FFFFFF"/>
+        </w:rPr>
+        <w:t>,</w:t>
+      </w:r>
+      <w:proofErr w:type="gramEnd"/>
       <w:r>
         <w:rPr>
           <w:rFonts w:cstheme="minorHAnsi"/>
@@ -3305,15 +3281,6 @@
           <w:shd w:val="clear" w:color="auto" w:fill="FFFFFF"/>
         </w:rPr>
         <w:t xml:space="preserve"> </w:t>
-      </w:r>
-      <w:r>
-        <w:rPr>
-          <w:rFonts w:cstheme="minorHAnsi"/>
-          <w:b/>
-          <w:bCs/>
-          <w:shd w:val="clear" w:color="auto" w:fill="FFFFFF"/>
-        </w:rPr>
-        <w:t xml:space="preserve">, </w:t>
       </w:r>
       <w:r>
         <w:rPr>
@@ -3372,6 +3339,73 @@
           <w:rFonts w:ascii="Cambria Math" w:hAnsi="Cambria Math" w:cs="Cambria Math"/>
         </w:rPr>
       </w:pPr>
+      <w:proofErr w:type="gramStart"/>
+      <w:r>
+        <w:rPr>
+          <w:b/>
+          <w:bCs/>
+        </w:rPr>
+        <w:t>r</w:t>
+      </w:r>
+      <w:proofErr w:type="gramEnd"/>
+      <w:r>
+        <w:rPr>
+          <w:b/>
+          <w:bCs/>
+        </w:rPr>
+        <w:t xml:space="preserve"> = 1</w:t>
+      </w:r>
+      <w:r>
+        <w:rPr>
+          <w:b/>
+          <w:bCs/>
+        </w:rPr>
+        <w:tab/>
+        <w:t>p = 0</w:t>
+      </w:r>
+      <w:r>
+        <w:rPr>
+          <w:b/>
+          <w:bCs/>
+        </w:rPr>
+        <w:tab/>
+        <w:t>q = 0</w:t>
+      </w:r>
+      <w:r>
+        <w:rPr>
+          <w:b/>
+          <w:bCs/>
+        </w:rPr>
+        <w:tab/>
+      </w:r>
+      <w:r>
+        <w:rPr>
+          <w:b/>
+          <w:bCs/>
+        </w:rPr>
+        <w:tab/>
+      </w:r>
+      <w:r>
+        <w:rPr>
+          <w:b/>
+          <w:bCs/>
+        </w:rPr>
+        <w:tab/>
+      </w:r>
+      <w:r>
+        <w:rPr>
+          <w:b/>
+          <w:bCs/>
+        </w:rPr>
+        <w:tab/>
+      </w:r>
+      <w:r>
+        <w:rPr>
+          <w:b/>
+          <w:bCs/>
+        </w:rPr>
+        <w:tab/>
+      </w:r>
       <w:r>
         <w:rPr>
           <w:b/>
@@ -3407,6 +3441,13 @@
           <w:b/>
           <w:bCs/>
         </w:rPr>
+        <w:tab/>
+      </w:r>
+      <w:r>
+        <w:rPr>
+          <w:b/>
+          <w:bCs/>
+        </w:rPr>
         <w:br/>
       </w:r>
       <w:r>
@@ -3485,6 +3526,162 @@
       </w:r>
       <w:r>
         <w:rPr>
+          <w:rFonts w:cstheme="minorHAnsi"/>
+          <w:shd w:val="clear" w:color="auto" w:fill="FFFFFF"/>
+        </w:rPr>
+        <w:tab/>
+      </w:r>
+      <w:r>
+        <w:rPr>
+          <w:rFonts w:cstheme="minorHAnsi"/>
+          <w:shd w:val="clear" w:color="auto" w:fill="FFFFFF"/>
+        </w:rPr>
+        <w:tab/>
+      </w:r>
+      <w:r>
+        <w:rPr>
+          <w:rFonts w:cstheme="minorHAnsi"/>
+          <w:shd w:val="clear" w:color="auto" w:fill="FFFFFF"/>
+        </w:rPr>
+        <w:tab/>
+      </w:r>
+      <w:r>
+        <w:rPr>
+          <w:rFonts w:cstheme="minorHAnsi"/>
+          <w:shd w:val="clear" w:color="auto" w:fill="FFFFFF"/>
+        </w:rPr>
+        <w:tab/>
+      </w:r>
+      <w:r>
+        <w:rPr>
+          <w:rStyle w:val="mjxassistivemathml"/>
+          <w:rFonts w:cstheme="minorHAnsi"/>
+          <w:highlight w:val="magenta"/>
+          <w:bdr w:val="none" w:sz="0" w:space="0" w:color="auto" w:frame="1"/>
+          <w:shd w:val="clear" w:color="auto" w:fill="FFFFFF"/>
+        </w:rPr>
+        <w:t>¬</w:t>
+      </w:r>
+      <w:r>
+        <w:rPr>
+          <w:rFonts w:cstheme="minorHAnsi"/>
+          <w:highlight w:val="magenta"/>
+          <w:shd w:val="clear" w:color="auto" w:fill="FFFFFF"/>
+        </w:rPr>
+        <w:t>(</w:t>
+      </w:r>
+      <w:r>
+        <w:rPr>
+          <w:rFonts w:cstheme="minorHAnsi"/>
+          <w:highlight w:val="yellow"/>
+          <w:shd w:val="clear" w:color="auto" w:fill="FFFFFF"/>
+        </w:rPr>
+        <w:t>(r → p)</w:t>
+      </w:r>
+      <w:r>
+        <w:rPr>
+          <w:rFonts w:cstheme="minorHAnsi"/>
+          <w:shd w:val="clear" w:color="auto" w:fill="FFFFFF"/>
+        </w:rPr>
+        <w:t> </w:t>
+      </w:r>
+      <w:r>
+        <w:rPr>
+          <w:rStyle w:val="mjxassistivemathml"/>
+          <w:rFonts w:ascii="Cambria Math" w:hAnsi="Cambria Math" w:cs="Cambria Math"/>
+          <w:highlight w:val="magenta"/>
+          <w:bdr w:val="none" w:sz="0" w:space="0" w:color="auto" w:frame="1"/>
+          <w:shd w:val="clear" w:color="auto" w:fill="FFFFFF"/>
+        </w:rPr>
+        <w:t>∨</w:t>
+      </w:r>
+      <w:r>
+        <w:rPr>
+          <w:rFonts w:cstheme="minorHAnsi"/>
+          <w:shd w:val="clear" w:color="auto" w:fill="FFFFFF"/>
+        </w:rPr>
+        <w:t> </w:t>
+      </w:r>
+      <w:r>
+        <w:rPr>
+          <w:rFonts w:cstheme="minorHAnsi"/>
+          <w:highlight w:val="cyan"/>
+          <w:shd w:val="clear" w:color="auto" w:fill="FFFFFF"/>
+        </w:rPr>
+        <w:t xml:space="preserve">(q </w:t>
+      </w:r>
+      <w:r>
+        <w:rPr>
+          <w:rFonts w:ascii="Cambria Math" w:hAnsi="Cambria Math" w:cs="Cambria Math"/>
+          <w:highlight w:val="cyan"/>
+          <w:shd w:val="clear" w:color="auto" w:fill="FFFFFF"/>
+        </w:rPr>
+        <w:t>∧</w:t>
+      </w:r>
+      <w:r>
+        <w:rPr>
+          <w:rFonts w:cstheme="minorHAnsi"/>
+          <w:highlight w:val="cyan"/>
+          <w:shd w:val="clear" w:color="auto" w:fill="FFFFFF"/>
+        </w:rPr>
+        <w:t xml:space="preserve"> r)</w:t>
+      </w:r>
+      <w:r>
+        <w:rPr>
+          <w:rFonts w:cstheme="minorHAnsi"/>
+          <w:highlight w:val="magenta"/>
+          <w:shd w:val="clear" w:color="auto" w:fill="FFFFFF"/>
+        </w:rPr>
+        <w:t>)</w:t>
+      </w:r>
+      <w:r>
+        <w:rPr>
+          <w:rFonts w:cstheme="minorHAnsi"/>
+          <w:shd w:val="clear" w:color="auto" w:fill="FFFFFF"/>
+        </w:rPr>
+        <w:t xml:space="preserve"> </w:t>
+      </w:r>
+      <w:r>
+        <w:rPr>
+          <w:rFonts w:ascii="Cambria Math" w:hAnsi="Cambria Math" w:cs="Cambria Math"/>
+          <w:highlight w:val="green"/>
+          <w:shd w:val="clear" w:color="auto" w:fill="FFFFFF"/>
+        </w:rPr>
+        <w:t>⊢</w:t>
+      </w:r>
+      <w:r>
+        <w:rPr>
+          <w:rFonts w:cstheme="minorHAnsi"/>
+          <w:shd w:val="clear" w:color="auto" w:fill="FFFFFF"/>
+        </w:rPr>
+        <w:t xml:space="preserve"> </w:t>
+      </w:r>
+      <w:r>
+        <w:rPr>
+          <w:rFonts w:cstheme="minorHAnsi"/>
+          <w:highlight w:val="red"/>
+          <w:shd w:val="clear" w:color="auto" w:fill="FFFFFF"/>
+        </w:rPr>
+        <w:t xml:space="preserve">q </w:t>
+      </w:r>
+      <w:r>
+        <w:rPr>
+          <w:rFonts w:ascii="Cambria Math" w:hAnsi="Cambria Math" w:cs="Cambria Math"/>
+          <w:highlight w:val="red"/>
+          <w:shd w:val="clear" w:color="auto" w:fill="FFFFFF"/>
+        </w:rPr>
+        <w:t>∧</w:t>
+      </w:r>
+      <w:r>
+        <w:rPr>
+          <w:rFonts w:cstheme="minorHAnsi"/>
+          <w:highlight w:val="red"/>
+          <w:shd w:val="clear" w:color="auto" w:fill="FFFFFF"/>
+        </w:rPr>
+        <w:t xml:space="preserve"> r</w:t>
+      </w:r>
+      <w:r>
+        <w:rPr>
           <w:b/>
           <w:bCs/>
         </w:rPr>
@@ -3495,28 +3692,50 @@
           <w:rFonts w:cstheme="minorHAnsi"/>
           <w:shd w:val="clear" w:color="auto" w:fill="FFFFFF"/>
         </w:rPr>
-        <w:t>(r → p) </w:t>
-      </w:r>
-      <w:r>
-        <w:rPr>
-          <w:rFonts w:cstheme="minorHAnsi"/>
-          <w:shd w:val="clear" w:color="auto" w:fill="FFFFFF"/>
-        </w:rPr>
-        <w:t xml:space="preserve">= 1 </w:t>
-      </w:r>
-      <w:r>
-        <w:rPr>
-          <w:rFonts w:cstheme="minorHAnsi"/>
-          <w:shd w:val="clear" w:color="auto" w:fill="FFFFFF"/>
-        </w:rPr>
-        <w:t>→</w:t>
-      </w:r>
-      <w:r>
-        <w:rPr>
-          <w:rFonts w:cstheme="minorHAnsi"/>
-          <w:shd w:val="clear" w:color="auto" w:fill="FFFFFF"/>
-        </w:rPr>
-        <w:t xml:space="preserve"> 0 = 0</w:t>
+        <w:t>(r → p) = 1 → 0 = 0</w:t>
+      </w:r>
+      <w:r>
+        <w:rPr>
+          <w:rFonts w:cstheme="minorHAnsi"/>
+          <w:shd w:val="clear" w:color="auto" w:fill="FFFFFF"/>
+        </w:rPr>
+        <w:tab/>
+      </w:r>
+      <w:r>
+        <w:rPr>
+          <w:rFonts w:cstheme="minorHAnsi"/>
+          <w:shd w:val="clear" w:color="auto" w:fill="FFFFFF"/>
+        </w:rPr>
+        <w:tab/>
+      </w:r>
+      <w:r>
+        <w:rPr>
+          <w:rFonts w:cstheme="minorHAnsi"/>
+          <w:shd w:val="clear" w:color="auto" w:fill="FFFFFF"/>
+        </w:rPr>
+        <w:tab/>
+      </w:r>
+      <w:r>
+        <w:rPr>
+          <w:rFonts w:cstheme="minorHAnsi"/>
+          <w:shd w:val="clear" w:color="auto" w:fill="FFFFFF"/>
+        </w:rPr>
+        <w:tab/>
+      </w:r>
+      <w:r>
+        <w:rPr>
+          <w:rFonts w:cstheme="minorHAnsi"/>
+          <w:shd w:val="clear" w:color="auto" w:fill="FFFFFF"/>
+        </w:rPr>
+        <w:tab/>
+      </w:r>
+      <w:r>
+        <w:rPr>
+          <w:rFonts w:cstheme="minorHAnsi"/>
+          <w:highlight w:val="yellow"/>
+          <w:shd w:val="clear" w:color="auto" w:fill="FFFFFF"/>
+        </w:rPr>
+        <w:t>(r → p) = 1 → 0 = 0</w:t>
       </w:r>
       <w:r>
         <w:rPr>
@@ -3544,28 +3763,81 @@
           <w:rFonts w:cstheme="minorHAnsi"/>
           <w:shd w:val="clear" w:color="auto" w:fill="FFFFFF"/>
         </w:rPr>
-        <w:t xml:space="preserve"> r)</w:t>
-      </w:r>
-      <w:r>
-        <w:rPr>
-          <w:rFonts w:cstheme="minorHAnsi"/>
-          <w:shd w:val="clear" w:color="auto" w:fill="FFFFFF"/>
-        </w:rPr>
-        <w:t xml:space="preserve"> = 0 </w:t>
-      </w:r>
-      <w:r>
-        <w:rPr>
-          <w:rFonts w:ascii="Cambria Math" w:hAnsi="Cambria Math" w:cs="Cambria Math"/>
+        <w:t xml:space="preserve"> r) = 0 </w:t>
+      </w:r>
+      <w:r>
+        <w:rPr>
+          <w:rFonts w:ascii="Cambria Math" w:hAnsi="Cambria Math" w:cs="Cambria Math"/>
+          <w:shd w:val="clear" w:color="auto" w:fill="FFFFFF"/>
+        </w:rPr>
+        <w:t>∧ 1 = 0</w:t>
+      </w:r>
+      <w:r>
+        <w:rPr>
+          <w:rFonts w:ascii="Cambria Math" w:hAnsi="Cambria Math" w:cs="Cambria Math"/>
+          <w:shd w:val="clear" w:color="auto" w:fill="FFFFFF"/>
+        </w:rPr>
+        <w:tab/>
+      </w:r>
+      <w:r>
+        <w:rPr>
+          <w:rFonts w:ascii="Cambria Math" w:hAnsi="Cambria Math" w:cs="Cambria Math"/>
+          <w:shd w:val="clear" w:color="auto" w:fill="FFFFFF"/>
+        </w:rPr>
+        <w:tab/>
+      </w:r>
+      <w:r>
+        <w:rPr>
+          <w:rFonts w:ascii="Cambria Math" w:hAnsi="Cambria Math" w:cs="Cambria Math"/>
+          <w:shd w:val="clear" w:color="auto" w:fill="FFFFFF"/>
+        </w:rPr>
+        <w:tab/>
+      </w:r>
+      <w:r>
+        <w:rPr>
+          <w:rFonts w:ascii="Cambria Math" w:hAnsi="Cambria Math" w:cs="Cambria Math"/>
+          <w:shd w:val="clear" w:color="auto" w:fill="FFFFFF"/>
+        </w:rPr>
+        <w:tab/>
+      </w:r>
+      <w:r>
+        <w:rPr>
+          <w:rFonts w:ascii="Cambria Math" w:hAnsi="Cambria Math" w:cs="Cambria Math"/>
+          <w:shd w:val="clear" w:color="auto" w:fill="FFFFFF"/>
+        </w:rPr>
+        <w:tab/>
+      </w:r>
+      <w:r>
+        <w:rPr>
+          <w:rFonts w:cstheme="minorHAnsi"/>
+          <w:highlight w:val="cyan"/>
+          <w:shd w:val="clear" w:color="auto" w:fill="FFFFFF"/>
+        </w:rPr>
+        <w:t xml:space="preserve">(q </w:t>
+      </w:r>
+      <w:r>
+        <w:rPr>
+          <w:rFonts w:ascii="Cambria Math" w:hAnsi="Cambria Math" w:cs="Cambria Math"/>
+          <w:highlight w:val="cyan"/>
           <w:shd w:val="clear" w:color="auto" w:fill="FFFFFF"/>
         </w:rPr>
         <w:t>∧</w:t>
       </w:r>
       <w:r>
         <w:rPr>
-          <w:rFonts w:ascii="Cambria Math" w:hAnsi="Cambria Math" w:cs="Cambria Math"/>
-          <w:shd w:val="clear" w:color="auto" w:fill="FFFFFF"/>
-        </w:rPr>
-        <w:t xml:space="preserve"> 1 = 0</w:t>
+          <w:rFonts w:cstheme="minorHAnsi"/>
+          <w:highlight w:val="cyan"/>
+          <w:shd w:val="clear" w:color="auto" w:fill="FFFFFF"/>
+        </w:rPr>
+        <w:t xml:space="preserve"> r) = 0 </w:t>
+      </w:r>
+      <w:r>
+        <w:rPr>
+          <w:rFonts w:ascii="Cambria Math" w:hAnsi="Cambria Math" w:cs="Cambria Math"/>
+          <w:highlight w:val="cyan"/>
+          <w:shd w:val="clear" w:color="auto" w:fill="FFFFFF"/>
+        </w:rPr>
+        <w:t>∧ 1 = 0</w:t>
       </w:r>
       <w:r>
         <w:rPr>
@@ -3588,11 +3860,88 @@
           <w:rFonts w:cstheme="minorHAnsi"/>
           <w:shd w:val="clear" w:color="auto" w:fill="FFFFFF"/>
         </w:rPr>
+        <w:t>(0 </w:t>
+      </w:r>
+      <w:r>
+        <w:rPr>
+          <w:rStyle w:val="mjxassistivemathml"/>
+          <w:rFonts w:ascii="Cambria Math" w:hAnsi="Cambria Math" w:cs="Cambria Math"/>
+          <w:bdr w:val="none" w:sz="0" w:space="0" w:color="auto" w:frame="1"/>
+          <w:shd w:val="clear" w:color="auto" w:fill="FFFFFF"/>
+        </w:rPr>
+        <w:t>∨</w:t>
+      </w:r>
+      <w:r>
+        <w:rPr>
+          <w:rFonts w:cstheme="minorHAnsi"/>
+          <w:shd w:val="clear" w:color="auto" w:fill="FFFFFF"/>
+        </w:rPr>
+        <w:t> 0) = 1</w:t>
+      </w:r>
+      <w:r>
+        <w:rPr>
+          <w:rFonts w:cstheme="minorHAnsi"/>
+          <w:shd w:val="clear" w:color="auto" w:fill="FFFFFF"/>
+        </w:rPr>
+        <w:tab/>
+      </w:r>
+      <w:r>
+        <w:rPr>
+          <w:rFonts w:cstheme="minorHAnsi"/>
+          <w:shd w:val="clear" w:color="auto" w:fill="FFFFFF"/>
+        </w:rPr>
+        <w:tab/>
+      </w:r>
+      <w:r>
+        <w:rPr>
+          <w:rFonts w:cstheme="minorHAnsi"/>
+          <w:shd w:val="clear" w:color="auto" w:fill="FFFFFF"/>
+        </w:rPr>
+        <w:tab/>
+      </w:r>
+      <w:r>
+        <w:rPr>
+          <w:rFonts w:cstheme="minorHAnsi"/>
+          <w:shd w:val="clear" w:color="auto" w:fill="FFFFFF"/>
+        </w:rPr>
+        <w:tab/>
+      </w:r>
+      <w:r>
+        <w:rPr>
+          <w:rFonts w:cstheme="minorHAnsi"/>
+          <w:shd w:val="clear" w:color="auto" w:fill="FFFFFF"/>
+        </w:rPr>
+        <w:tab/>
+      </w:r>
+      <w:r>
+        <w:rPr>
+          <w:rFonts w:cstheme="minorHAnsi"/>
+          <w:shd w:val="clear" w:color="auto" w:fill="FFFFFF"/>
+        </w:rPr>
+        <w:tab/>
+      </w:r>
+      <w:r>
+        <w:rPr>
+          <w:rStyle w:val="mjxassistivemathml"/>
+          <w:rFonts w:cstheme="minorHAnsi"/>
+          <w:highlight w:val="magenta"/>
+          <w:bdr w:val="none" w:sz="0" w:space="0" w:color="auto" w:frame="1"/>
+          <w:shd w:val="clear" w:color="auto" w:fill="FFFFFF"/>
+        </w:rPr>
+        <w:t>¬</w:t>
+      </w:r>
+      <w:r>
+        <w:rPr>
+          <w:rFonts w:cstheme="minorHAnsi"/>
+          <w:highlight w:val="magenta"/>
+          <w:shd w:val="clear" w:color="auto" w:fill="FFFFFF"/>
+        </w:rPr>
         <w:t>(</w:t>
       </w:r>
       <w:r>
         <w:rPr>
           <w:rFonts w:cstheme="minorHAnsi"/>
+          <w:highlight w:val="yellow"/>
           <w:shd w:val="clear" w:color="auto" w:fill="FFFFFF"/>
         </w:rPr>
         <w:t>0</w:t>
@@ -3608,6 +3957,7 @@
         <w:rPr>
           <w:rStyle w:val="mjxassistivemathml"/>
           <w:rFonts w:ascii="Cambria Math" w:hAnsi="Cambria Math" w:cs="Cambria Math"/>
+          <w:highlight w:val="magenta"/>
           <w:bdr w:val="none" w:sz="0" w:space="0" w:color="auto" w:frame="1"/>
           <w:shd w:val="clear" w:color="auto" w:fill="FFFFFF"/>
         </w:rPr>
@@ -3623,6 +3973,7 @@
       <w:r>
         <w:rPr>
           <w:rFonts w:cstheme="minorHAnsi"/>
+          <w:highlight w:val="cyan"/>
           <w:shd w:val="clear" w:color="auto" w:fill="FFFFFF"/>
         </w:rPr>
         <w:t>0</w:t>
@@ -3630,6 +3981,7 @@
       <w:r>
         <w:rPr>
           <w:rFonts w:cstheme="minorHAnsi"/>
+          <w:highlight w:val="magenta"/>
           <w:shd w:val="clear" w:color="auto" w:fill="FFFFFF"/>
         </w:rPr>
         <w:t>)</w:t>
@@ -3639,7 +3991,15 @@
           <w:rFonts w:cstheme="minorHAnsi"/>
           <w:shd w:val="clear" w:color="auto" w:fill="FFFFFF"/>
         </w:rPr>
-        <w:t xml:space="preserve"> = 1</w:t>
+        <w:t xml:space="preserve"> </w:t>
+      </w:r>
+      <w:r>
+        <w:rPr>
+          <w:rFonts w:cstheme="minorHAnsi"/>
+          <w:highlight w:val="magenta"/>
+          <w:shd w:val="clear" w:color="auto" w:fill="FFFFFF"/>
+        </w:rPr>
+        <w:t>= 1</w:t>
       </w:r>
       <w:r>
         <w:rPr>
@@ -3667,28 +4027,81 @@
           <w:rFonts w:cstheme="minorHAnsi"/>
           <w:shd w:val="clear" w:color="auto" w:fill="FFFFFF"/>
         </w:rPr>
-        <w:t xml:space="preserve"> r</w:t>
-      </w:r>
-      <w:r>
-        <w:rPr>
-          <w:rFonts w:cstheme="minorHAnsi"/>
-          <w:shd w:val="clear" w:color="auto" w:fill="FFFFFF"/>
-        </w:rPr>
-        <w:t xml:space="preserve"> = 0 </w:t>
-      </w:r>
-      <w:r>
-        <w:rPr>
-          <w:rFonts w:ascii="Cambria Math" w:hAnsi="Cambria Math" w:cs="Cambria Math"/>
+        <w:t xml:space="preserve"> r = 0 </w:t>
+      </w:r>
+      <w:r>
+        <w:rPr>
+          <w:rFonts w:ascii="Cambria Math" w:hAnsi="Cambria Math" w:cs="Cambria Math"/>
+          <w:shd w:val="clear" w:color="auto" w:fill="FFFFFF"/>
+        </w:rPr>
+        <w:t>∧ 1 = 0</w:t>
+      </w:r>
+      <w:r>
+        <w:rPr>
+          <w:rFonts w:ascii="Cambria Math" w:hAnsi="Cambria Math" w:cs="Cambria Math"/>
+          <w:shd w:val="clear" w:color="auto" w:fill="FFFFFF"/>
+        </w:rPr>
+        <w:tab/>
+      </w:r>
+      <w:r>
+        <w:rPr>
+          <w:rFonts w:ascii="Cambria Math" w:hAnsi="Cambria Math" w:cs="Cambria Math"/>
+          <w:shd w:val="clear" w:color="auto" w:fill="FFFFFF"/>
+        </w:rPr>
+        <w:tab/>
+      </w:r>
+      <w:r>
+        <w:rPr>
+          <w:rFonts w:ascii="Cambria Math" w:hAnsi="Cambria Math" w:cs="Cambria Math"/>
+          <w:shd w:val="clear" w:color="auto" w:fill="FFFFFF"/>
+        </w:rPr>
+        <w:tab/>
+      </w:r>
+      <w:r>
+        <w:rPr>
+          <w:rFonts w:ascii="Cambria Math" w:hAnsi="Cambria Math" w:cs="Cambria Math"/>
+          <w:shd w:val="clear" w:color="auto" w:fill="FFFFFF"/>
+        </w:rPr>
+        <w:tab/>
+      </w:r>
+      <w:r>
+        <w:rPr>
+          <w:rFonts w:ascii="Cambria Math" w:hAnsi="Cambria Math" w:cs="Cambria Math"/>
+          <w:shd w:val="clear" w:color="auto" w:fill="FFFFFF"/>
+        </w:rPr>
+        <w:tab/>
+      </w:r>
+      <w:r>
+        <w:rPr>
+          <w:rFonts w:cstheme="minorHAnsi"/>
+          <w:highlight w:val="red"/>
+          <w:shd w:val="clear" w:color="auto" w:fill="FFFFFF"/>
+        </w:rPr>
+        <w:t xml:space="preserve">q </w:t>
+      </w:r>
+      <w:r>
+        <w:rPr>
+          <w:rFonts w:ascii="Cambria Math" w:hAnsi="Cambria Math" w:cs="Cambria Math"/>
+          <w:highlight w:val="red"/>
           <w:shd w:val="clear" w:color="auto" w:fill="FFFFFF"/>
         </w:rPr>
         <w:t>∧</w:t>
       </w:r>
       <w:r>
         <w:rPr>
-          <w:rFonts w:ascii="Cambria Math" w:hAnsi="Cambria Math" w:cs="Cambria Math"/>
-          <w:shd w:val="clear" w:color="auto" w:fill="FFFFFF"/>
-        </w:rPr>
-        <w:t xml:space="preserve"> 1 = 0</w:t>
+          <w:rFonts w:cstheme="minorHAnsi"/>
+          <w:highlight w:val="red"/>
+          <w:shd w:val="clear" w:color="auto" w:fill="FFFFFF"/>
+        </w:rPr>
+        <w:t xml:space="preserve"> r = 0 </w:t>
+      </w:r>
+      <w:r>
+        <w:rPr>
+          <w:rFonts w:ascii="Cambria Math" w:hAnsi="Cambria Math" w:cs="Cambria Math"/>
+          <w:highlight w:val="red"/>
+          <w:shd w:val="clear" w:color="auto" w:fill="FFFFFF"/>
+        </w:rPr>
+        <w:t>∧ 1 = 0</w:t>
       </w:r>
       <w:r>
         <w:rPr>
@@ -3716,6 +4129,78 @@
           <w:rFonts w:ascii="Cambria Math" w:hAnsi="Cambria Math" w:cs="Cambria Math"/>
           <w:shd w:val="clear" w:color="auto" w:fill="FFFFFF"/>
         </w:rPr>
+        <w:t>⊢ 0 = 0</w:t>
+      </w:r>
+      <w:r>
+        <w:rPr>
+          <w:rFonts w:ascii="Cambria Math" w:hAnsi="Cambria Math" w:cs="Cambria Math"/>
+          <w:shd w:val="clear" w:color="auto" w:fill="FFFFFF"/>
+        </w:rPr>
+        <w:tab/>
+      </w:r>
+      <w:r>
+        <w:rPr>
+          <w:rFonts w:ascii="Cambria Math" w:hAnsi="Cambria Math" w:cs="Cambria Math"/>
+          <w:shd w:val="clear" w:color="auto" w:fill="FFFFFF"/>
+        </w:rPr>
+        <w:tab/>
+      </w:r>
+      <w:r>
+        <w:rPr>
+          <w:rFonts w:ascii="Cambria Math" w:hAnsi="Cambria Math" w:cs="Cambria Math"/>
+          <w:shd w:val="clear" w:color="auto" w:fill="FFFFFF"/>
+        </w:rPr>
+        <w:tab/>
+      </w:r>
+      <w:r>
+        <w:rPr>
+          <w:rFonts w:ascii="Cambria Math" w:hAnsi="Cambria Math" w:cs="Cambria Math"/>
+          <w:shd w:val="clear" w:color="auto" w:fill="FFFFFF"/>
+        </w:rPr>
+        <w:tab/>
+      </w:r>
+      <w:r>
+        <w:rPr>
+          <w:rFonts w:ascii="Cambria Math" w:hAnsi="Cambria Math" w:cs="Cambria Math"/>
+          <w:shd w:val="clear" w:color="auto" w:fill="FFFFFF"/>
+        </w:rPr>
+        <w:tab/>
+      </w:r>
+      <w:r>
+        <w:rPr>
+          <w:rFonts w:ascii="Cambria Math" w:hAnsi="Cambria Math" w:cs="Cambria Math"/>
+          <w:shd w:val="clear" w:color="auto" w:fill="FFFFFF"/>
+        </w:rPr>
+        <w:tab/>
+      </w:r>
+      <w:r>
+        <w:rPr>
+          <w:rFonts w:ascii="Cambria Math" w:hAnsi="Cambria Math" w:cs="Cambria Math"/>
+          <w:highlight w:val="magenta"/>
+          <w:shd w:val="clear" w:color="auto" w:fill="FFFFFF"/>
+        </w:rPr>
+        <w:t>1</w:t>
+      </w:r>
+      <w:r>
+        <w:rPr>
+          <w:rFonts w:ascii="Cambria Math" w:hAnsi="Cambria Math" w:cs="Cambria Math"/>
+          <w:shd w:val="clear" w:color="auto" w:fill="FFFFFF"/>
+        </w:rPr>
+        <w:t xml:space="preserve"> </w:t>
+      </w:r>
+      <w:r>
+        <w:rPr>
+          <w:rFonts w:cstheme="minorHAnsi"/>
+          <w:shd w:val="clear" w:color="auto" w:fill="FFFFFF"/>
+        </w:rPr>
+        <w:t xml:space="preserve"> </w:t>
+      </w:r>
+      <w:r>
+        <w:rPr>
+          <w:rFonts w:ascii="Cambria Math" w:hAnsi="Cambria Math" w:cs="Cambria Math"/>
+          <w:highlight w:val="green"/>
+          <w:shd w:val="clear" w:color="auto" w:fill="FFFFFF"/>
+        </w:rPr>
         <w:t>⊢</w:t>
       </w:r>
       <w:r>
@@ -3723,7 +4208,30 @@
           <w:rFonts w:ascii="Cambria Math" w:hAnsi="Cambria Math" w:cs="Cambria Math"/>
           <w:shd w:val="clear" w:color="auto" w:fill="FFFFFF"/>
         </w:rPr>
-        <w:t xml:space="preserve"> 0 = 0</w:t>
+        <w:t xml:space="preserve"> </w:t>
+      </w:r>
+      <w:r>
+        <w:rPr>
+          <w:rFonts w:ascii="Cambria Math" w:hAnsi="Cambria Math" w:cs="Cambria Math"/>
+          <w:highlight w:val="red"/>
+          <w:shd w:val="clear" w:color="auto" w:fill="FFFFFF"/>
+        </w:rPr>
+        <w:t>0</w:t>
+      </w:r>
+      <w:r>
+        <w:rPr>
+          <w:rFonts w:ascii="Cambria Math" w:hAnsi="Cambria Math" w:cs="Cambria Math"/>
+          <w:shd w:val="clear" w:color="auto" w:fill="FFFFFF"/>
+        </w:rPr>
+        <w:t xml:space="preserve"> = </w:t>
+      </w:r>
+      <w:r>
+        <w:rPr>
+          <w:rFonts w:ascii="Cambria Math" w:hAnsi="Cambria Math" w:cs="Cambria Math"/>
+          <w:highlight w:val="green"/>
+          <w:shd w:val="clear" w:color="auto" w:fill="FFFFFF"/>
+        </w:rPr>
+        <w:t>0</w:t>
       </w:r>
       <w:r>
         <w:rPr>
@@ -3743,24 +4251,86 @@
         <w:rPr>
           <w:rFonts w:ascii="Cambria Math" w:hAnsi="Cambria Math" w:cs="Cambria Math"/>
         </w:rPr>
-        <w:t>⊥</w:t>
-      </w:r>
-      <w:r>
-        <w:rPr>
-          <w:rFonts w:ascii="Cambria Math" w:hAnsi="Cambria Math" w:cs="Cambria Math"/>
-        </w:rPr>
-        <w:t xml:space="preserve"> = </w:t>
+        <w:t xml:space="preserve">⊥ = </w:t>
       </w:r>
       <w:proofErr w:type="spellStart"/>
       <w:r>
         <w:rPr>
           <w:rFonts w:ascii="Cambria Math" w:hAnsi="Cambria Math" w:cs="Cambria Math"/>
+        </w:rPr>
+        <w:t>False</w:t>
+      </w:r>
+      <w:proofErr w:type="spellEnd"/>
+      <w:r>
+        <w:rPr>
+          <w:rFonts w:ascii="Cambria Math" w:hAnsi="Cambria Math" w:cs="Cambria Math"/>
+        </w:rPr>
+        <w:tab/>
+      </w:r>
+      <w:r>
+        <w:rPr>
+          <w:rFonts w:ascii="Cambria Math" w:hAnsi="Cambria Math" w:cs="Cambria Math"/>
+        </w:rPr>
+        <w:tab/>
+      </w:r>
+      <w:r>
+        <w:rPr>
+          <w:rFonts w:ascii="Cambria Math" w:hAnsi="Cambria Math" w:cs="Cambria Math"/>
+        </w:rPr>
+        <w:tab/>
+      </w:r>
+      <w:r>
+        <w:rPr>
+          <w:rFonts w:ascii="Cambria Math" w:hAnsi="Cambria Math" w:cs="Cambria Math"/>
+        </w:rPr>
+        <w:tab/>
+      </w:r>
+      <w:r>
+        <w:rPr>
+          <w:rFonts w:ascii="Cambria Math" w:hAnsi="Cambria Math" w:cs="Cambria Math"/>
+        </w:rPr>
+        <w:tab/>
+      </w:r>
+      <w:r>
+        <w:rPr>
+          <w:rFonts w:ascii="Cambria Math" w:hAnsi="Cambria Math" w:cs="Cambria Math"/>
+        </w:rPr>
+        <w:tab/>
+      </w:r>
+      <w:r>
+        <w:rPr>
+          <w:rFonts w:ascii="Cambria Math" w:hAnsi="Cambria Math" w:cs="Cambria Math"/>
+          <w:highlight w:val="green"/>
+          <w:shd w:val="clear" w:color="auto" w:fill="FFFFFF"/>
+        </w:rPr>
+        <w:t xml:space="preserve">0 = </w:t>
+      </w:r>
+      <w:r>
+        <w:rPr>
+          <w:rFonts w:ascii="Cambria Math" w:hAnsi="Cambria Math" w:cs="Cambria Math"/>
+          <w:highlight w:val="green"/>
+        </w:rPr>
+        <w:t xml:space="preserve">⊥ = </w:t>
+      </w:r>
+      <w:proofErr w:type="spellStart"/>
+      <w:r>
+        <w:rPr>
+          <w:rFonts w:ascii="Cambria Math" w:hAnsi="Cambria Math" w:cs="Cambria Math"/>
+          <w:highlight w:val="green"/>
         </w:rPr>
         <w:t>False</w:t>
       </w:r>
       <w:proofErr w:type="spellEnd"/>
     </w:p>
     <w:p>
+      <w:pPr>
+        <w:rPr>
+          <w:rFonts w:ascii="Cambria Math" w:hAnsi="Cambria Math" w:cs="Cambria Math"/>
+          <w:b/>
+          <w:bCs/>
+          <w:shd w:val="clear" w:color="auto" w:fill="FFFFFF"/>
+        </w:rPr>
+      </w:pPr>
       <w:r>
         <w:rPr>
           <w:rFonts w:ascii="Cambria Math" w:hAnsi="Cambria Math" w:cs="Cambria Math"/>

</xml_diff>